<commit_message>
hopefully there is no bundle
</commit_message>
<xml_diff>
--- a/design-and-docs/Issues and Planning.docx
+++ b/design-and-docs/Issues and Planning.docx
@@ -251,98 +251,6 @@
           <w:szCs w:val="20"/>
         </w:rPr>
         <w:t>React Hooks</w:t>
-      </w:r>
-    </w:p>
-    <w:p>
-      <w:pPr>
-        <w:rPr>
-          <w:rFonts w:ascii="Helvetica" w:hAnsi="Helvetica"/>
-          <w:sz w:val="20"/>
-          <w:szCs w:val="20"/>
-        </w:rPr>
-      </w:pPr>
-    </w:p>
-    <w:p>
-      <w:pPr>
-        <w:rPr>
-          <w:rFonts w:ascii="Helvetica" w:hAnsi="Helvetica"/>
-          <w:sz w:val="20"/>
-          <w:szCs w:val="20"/>
-        </w:rPr>
-      </w:pPr>
-      <w:r>
-        <w:rPr>
-          <w:rFonts w:ascii="Helvetica" w:hAnsi="Helvetica"/>
-          <w:sz w:val="20"/>
-          <w:szCs w:val="20"/>
-        </w:rPr>
-        <w:t>State Depends on:</w:t>
-      </w:r>
-    </w:p>
-    <w:p>
-      <w:pPr>
-        <w:pStyle w:val="ListParagraph"/>
-        <w:numPr>
-          <w:ilvl w:val="0"/>
-          <w:numId w:val="3"/>
-        </w:numPr>
-        <w:rPr>
-          <w:rFonts w:ascii="Helvetica" w:hAnsi="Helvetica"/>
-          <w:sz w:val="20"/>
-          <w:szCs w:val="20"/>
-        </w:rPr>
-      </w:pPr>
-      <w:r>
-        <w:rPr>
-          <w:rFonts w:ascii="Helvetica" w:hAnsi="Helvetica"/>
-          <w:sz w:val="20"/>
-          <w:szCs w:val="20"/>
-        </w:rPr>
-        <w:t>what product is clicked on (what the product_id is)</w:t>
-      </w:r>
-    </w:p>
-    <w:p>
-      <w:pPr>
-        <w:pStyle w:val="ListParagraph"/>
-        <w:numPr>
-          <w:ilvl w:val="0"/>
-          <w:numId w:val="3"/>
-        </w:numPr>
-        <w:rPr>
-          <w:rFonts w:ascii="Helvetica" w:hAnsi="Helvetica"/>
-          <w:sz w:val="20"/>
-          <w:szCs w:val="20"/>
-        </w:rPr>
-      </w:pPr>
-      <w:r>
-        <w:rPr>
-          <w:rFonts w:ascii="Helvetica" w:hAnsi="Helvetica"/>
-          <w:sz w:val="20"/>
-          <w:szCs w:val="20"/>
-        </w:rPr>
-        <w:t>Next button</w:t>
-      </w:r>
-    </w:p>
-    <w:p>
-      <w:pPr>
-        <w:pStyle w:val="ListParagraph"/>
-        <w:numPr>
-          <w:ilvl w:val="0"/>
-          <w:numId w:val="3"/>
-        </w:numPr>
-        <w:rPr>
-          <w:rFonts w:ascii="Helvetica" w:hAnsi="Helvetica"/>
-          <w:sz w:val="20"/>
-          <w:szCs w:val="20"/>
-        </w:rPr>
-      </w:pPr>
-      <w:r>
-        <w:rPr>
-          <w:rFonts w:ascii="Helvetica" w:hAnsi="Helvetica"/>
-          <w:sz w:val="20"/>
-          <w:szCs w:val="20"/>
-        </w:rPr>
-        <w:t>buttons hovered over</w:t>
       </w:r>
     </w:p>
     <w:p>
@@ -507,7 +415,6 @@
           <w:sz w:val="20"/>
           <w:szCs w:val="20"/>
         </w:rPr>
-        <w:lastRenderedPageBreak/>
         <w:t>State to keep track of:</w:t>
       </w:r>
     </w:p>
@@ -604,6 +511,7 @@
           <w:sz w:val="20"/>
           <w:szCs w:val="20"/>
         </w:rPr>
+        <w:lastRenderedPageBreak/>
         <w:t xml:space="preserve">Write a review button: hover </w:t>
       </w:r>
       <w:r>
@@ -907,6 +815,172 @@
           <w:szCs w:val="20"/>
         </w:rPr>
         <w:t>Arrows: upon hover, mouse click hand is shown, and the button presses down</w:t>
+      </w:r>
+    </w:p>
+    <w:p>
+      <w:pPr>
+        <w:rPr>
+          <w:rFonts w:ascii="Helvetica" w:hAnsi="Helvetica"/>
+          <w:sz w:val="20"/>
+          <w:szCs w:val="20"/>
+        </w:rPr>
+      </w:pPr>
+    </w:p>
+    <w:p>
+      <w:pPr>
+        <w:rPr>
+          <w:rFonts w:ascii="Helvetica" w:hAnsi="Helvetica"/>
+          <w:sz w:val="20"/>
+          <w:szCs w:val="20"/>
+        </w:rPr>
+      </w:pPr>
+      <w:r>
+        <w:rPr>
+          <w:rFonts w:ascii="Helvetica" w:hAnsi="Helvetica"/>
+          <w:sz w:val="20"/>
+          <w:szCs w:val="20"/>
+        </w:rPr>
+        <w:t>Testing issues:</w:t>
+      </w:r>
+    </w:p>
+    <w:p>
+      <w:pPr>
+        <w:pStyle w:val="ListParagraph"/>
+        <w:numPr>
+          <w:ilvl w:val="0"/>
+          <w:numId w:val="7"/>
+        </w:numPr>
+        <w:rPr>
+          <w:rFonts w:ascii="Helvetica" w:hAnsi="Helvetica"/>
+          <w:sz w:val="20"/>
+          <w:szCs w:val="20"/>
+        </w:rPr>
+      </w:pPr>
+      <w:r>
+        <w:rPr>
+          <w:rFonts w:ascii="Helvetica" w:hAnsi="Helvetica"/>
+          <w:sz w:val="20"/>
+          <w:szCs w:val="20"/>
+        </w:rPr>
+        <w:t>what is .babelrc and why do I need it, why can’t I do my babel presents inside of webpack.config</w:t>
+      </w:r>
+    </w:p>
+    <w:p>
+      <w:pPr>
+        <w:pStyle w:val="ListParagraph"/>
+        <w:numPr>
+          <w:ilvl w:val="0"/>
+          <w:numId w:val="7"/>
+        </w:numPr>
+        <w:rPr>
+          <w:rFonts w:ascii="Helvetica" w:hAnsi="Helvetica"/>
+          <w:sz w:val="20"/>
+          <w:szCs w:val="20"/>
+        </w:rPr>
+      </w:pPr>
+      <w:r>
+        <w:rPr>
+          <w:rFonts w:ascii="Helvetica" w:hAnsi="Helvetica"/>
+          <w:sz w:val="20"/>
+          <w:szCs w:val="20"/>
+        </w:rPr>
+        <w:t>“unexpected use of file extension ‘jsx’ for ‘…’</w:t>
+      </w:r>
+    </w:p>
+    <w:p>
+      <w:pPr>
+        <w:pStyle w:val="ListParagraph"/>
+        <w:numPr>
+          <w:ilvl w:val="1"/>
+          <w:numId w:val="7"/>
+        </w:numPr>
+        <w:rPr>
+          <w:rFonts w:ascii="Helvetica" w:hAnsi="Helvetica"/>
+          <w:sz w:val="20"/>
+          <w:szCs w:val="20"/>
+        </w:rPr>
+      </w:pPr>
+      <w:hyperlink r:id="rId6" w:anchor="issuecomment-341926593" w:history="1">
+        <w:r>
+          <w:rPr>
+            <w:rStyle w:val="Hyperlink"/>
+            <w:rFonts w:ascii="Helvetica" w:hAnsi="Helvetica"/>
+            <w:sz w:val="20"/>
+            <w:szCs w:val="20"/>
+          </w:rPr>
+          <w:t>https://github.com/airbnb/javascript/issues/1633#issuecomment-341926593</w:t>
+        </w:r>
+      </w:hyperlink>
+    </w:p>
+    <w:p>
+      <w:pPr>
+        <w:pStyle w:val="ListParagraph"/>
+        <w:numPr>
+          <w:ilvl w:val="0"/>
+          <w:numId w:val="7"/>
+        </w:numPr>
+        <w:rPr>
+          <w:rFonts w:ascii="Helvetica" w:hAnsi="Helvetica"/>
+          <w:sz w:val="20"/>
+          <w:szCs w:val="20"/>
+        </w:rPr>
+      </w:pPr>
+      <w:r>
+        <w:rPr>
+          <w:rFonts w:ascii="Helvetica" w:hAnsi="Helvetica"/>
+          <w:sz w:val="20"/>
+          <w:szCs w:val="20"/>
+        </w:rPr>
+        <w:t>DevTools failed to load SourceMap: Could not load content for webpack:///node_modules/sockjs-client/dist/sockjs.js.map: HTTP error: status code 404, net::ERR_UNKNOWN_URL_SCHEME</w:t>
+      </w:r>
+      <w:r>
+        <w:rPr>
+          <w:rFonts w:ascii="Helvetica" w:hAnsi="Helvetica"/>
+          <w:noProof/>
+          <w:sz w:val="20"/>
+          <w:szCs w:val="20"/>
+        </w:rPr>
+        <w:drawing>
+          <wp:inline distT="0" distB="0" distL="0" distR="0" wp14:anchorId="0EA2DF9A" wp14:editId="5D079BAB">
+            <wp:extent cx="3930315" cy="4019456"/>
+            <wp:effectExtent l="0" t="0" r="0" b="0"/>
+            <wp:docPr id="2" name="Picture 2" descr="Text&#10;&#10;Description automatically generated"/>
+            <wp:cNvGraphicFramePr>
+              <a:graphicFrameLocks xmlns:a="http://schemas.openxmlformats.org/drawingml/2006/main" noChangeAspect="1"/>
+            </wp:cNvGraphicFramePr>
+            <a:graphic xmlns:a="http://schemas.openxmlformats.org/drawingml/2006/main">
+              <a:graphicData uri="http://schemas.openxmlformats.org/drawingml/2006/picture">
+                <pic:pic xmlns:pic="http://schemas.openxmlformats.org/drawingml/2006/picture">
+                  <pic:nvPicPr>
+                    <pic:cNvPr id="2" name="Picture 2" descr="Text&#10;&#10;Description automatically generated"/>
+                    <pic:cNvPicPr/>
+                  </pic:nvPicPr>
+                  <pic:blipFill>
+                    <a:blip r:embed="rId7">
+                      <a:extLst>
+                        <a:ext uri="{28A0092B-C50C-407E-A947-70E740481C1C}">
+                          <a14:useLocalDpi xmlns:a14="http://schemas.microsoft.com/office/drawing/2010/main" val="0"/>
+                        </a:ext>
+                      </a:extLst>
+                    </a:blip>
+                    <a:stretch>
+                      <a:fillRect/>
+                    </a:stretch>
+                  </pic:blipFill>
+                  <pic:spPr>
+                    <a:xfrm>
+                      <a:off x="0" y="0"/>
+                      <a:ext cx="3937213" cy="4026510"/>
+                    </a:xfrm>
+                    <a:prstGeom prst="rect">
+                      <a:avLst/>
+                    </a:prstGeom>
+                  </pic:spPr>
+                </pic:pic>
+              </a:graphicData>
+            </a:graphic>
+          </wp:inline>
+        </w:drawing>
       </w:r>
     </w:p>
     <w:sectPr>
@@ -1367,6 +1441,95 @@
     </w:lvl>
   </w:abstractNum>
   <w:abstractNum w:abstractNumId="5" w15:restartNumberingAfterBreak="0">
+    <w:nsid w:val="41C153F9"/>
+    <w:multiLevelType w:val="hybridMultilevel"/>
+    <w:tmpl w:val="F5C4F34C"/>
+    <w:lvl w:ilvl="0" w:tplc="03C272F8">
+      <w:start w:val="1"/>
+      <w:numFmt w:val="decimal"/>
+      <w:lvlText w:val="%1."/>
+      <w:lvlJc w:val="left"/>
+      <w:pPr>
+        <w:ind w:left="1080" w:hanging="360"/>
+      </w:pPr>
+      <w:rPr>
+        <w:rFonts w:hint="default"/>
+      </w:rPr>
+    </w:lvl>
+    <w:lvl w:ilvl="1" w:tplc="04090019">
+      <w:start w:val="1"/>
+      <w:numFmt w:val="lowerLetter"/>
+      <w:lvlText w:val="%2."/>
+      <w:lvlJc w:val="left"/>
+      <w:pPr>
+        <w:ind w:left="1800" w:hanging="360"/>
+      </w:pPr>
+    </w:lvl>
+    <w:lvl w:ilvl="2" w:tplc="0409001B" w:tentative="1">
+      <w:start w:val="1"/>
+      <w:numFmt w:val="lowerRoman"/>
+      <w:lvlText w:val="%3."/>
+      <w:lvlJc w:val="right"/>
+      <w:pPr>
+        <w:ind w:left="2520" w:hanging="180"/>
+      </w:pPr>
+    </w:lvl>
+    <w:lvl w:ilvl="3" w:tplc="0409000F" w:tentative="1">
+      <w:start w:val="1"/>
+      <w:numFmt w:val="decimal"/>
+      <w:lvlText w:val="%4."/>
+      <w:lvlJc w:val="left"/>
+      <w:pPr>
+        <w:ind w:left="3240" w:hanging="360"/>
+      </w:pPr>
+    </w:lvl>
+    <w:lvl w:ilvl="4" w:tplc="04090019" w:tentative="1">
+      <w:start w:val="1"/>
+      <w:numFmt w:val="lowerLetter"/>
+      <w:lvlText w:val="%5."/>
+      <w:lvlJc w:val="left"/>
+      <w:pPr>
+        <w:ind w:left="3960" w:hanging="360"/>
+      </w:pPr>
+    </w:lvl>
+    <w:lvl w:ilvl="5" w:tplc="0409001B" w:tentative="1">
+      <w:start w:val="1"/>
+      <w:numFmt w:val="lowerRoman"/>
+      <w:lvlText w:val="%6."/>
+      <w:lvlJc w:val="right"/>
+      <w:pPr>
+        <w:ind w:left="4680" w:hanging="180"/>
+      </w:pPr>
+    </w:lvl>
+    <w:lvl w:ilvl="6" w:tplc="0409000F" w:tentative="1">
+      <w:start w:val="1"/>
+      <w:numFmt w:val="decimal"/>
+      <w:lvlText w:val="%7."/>
+      <w:lvlJc w:val="left"/>
+      <w:pPr>
+        <w:ind w:left="5400" w:hanging="360"/>
+      </w:pPr>
+    </w:lvl>
+    <w:lvl w:ilvl="7" w:tplc="04090019" w:tentative="1">
+      <w:start w:val="1"/>
+      <w:numFmt w:val="lowerLetter"/>
+      <w:lvlText w:val="%8."/>
+      <w:lvlJc w:val="left"/>
+      <w:pPr>
+        <w:ind w:left="6120" w:hanging="360"/>
+      </w:pPr>
+    </w:lvl>
+    <w:lvl w:ilvl="8" w:tplc="0409001B" w:tentative="1">
+      <w:start w:val="1"/>
+      <w:numFmt w:val="lowerRoman"/>
+      <w:lvlText w:val="%9."/>
+      <w:lvlJc w:val="right"/>
+      <w:pPr>
+        <w:ind w:left="6840" w:hanging="180"/>
+      </w:pPr>
+    </w:lvl>
+  </w:abstractNum>
+  <w:abstractNum w:abstractNumId="6" w15:restartNumberingAfterBreak="0">
     <w:nsid w:val="67363EDB"/>
     <w:multiLevelType w:val="hybridMultilevel"/>
     <w:tmpl w:val="1A6AA1B2"/>
@@ -1462,7 +1625,7 @@
     <w:abstractNumId w:val="1"/>
   </w:num>
   <w:num w:numId="3">
-    <w:abstractNumId w:val="5"/>
+    <w:abstractNumId w:val="6"/>
   </w:num>
   <w:num w:numId="4">
     <w:abstractNumId w:val="0"/>
@@ -1472,6 +1635,9 @@
   </w:num>
   <w:num w:numId="6">
     <w:abstractNumId w:val="2"/>
+  </w:num>
+  <w:num w:numId="7">
+    <w:abstractNumId w:val="5"/>
   </w:num>
 </w:numbering>
 </file>
@@ -1909,6 +2075,29 @@
       <w:contextualSpacing/>
     </w:pPr>
   </w:style>
+  <w:style w:type="character" w:styleId="Hyperlink">
+    <w:name w:val="Hyperlink"/>
+    <w:basedOn w:val="DefaultParagraphFont"/>
+    <w:uiPriority w:val="99"/>
+    <w:unhideWhenUsed/>
+    <w:rsid w:val="000F73B1"/>
+    <w:rPr>
+      <w:color w:val="0563C1" w:themeColor="hyperlink"/>
+      <w:u w:val="single"/>
+    </w:rPr>
+  </w:style>
+  <w:style w:type="character" w:styleId="UnresolvedMention">
+    <w:name w:val="Unresolved Mention"/>
+    <w:basedOn w:val="DefaultParagraphFont"/>
+    <w:uiPriority w:val="99"/>
+    <w:semiHidden/>
+    <w:unhideWhenUsed/>
+    <w:rsid w:val="000F73B1"/>
+    <w:rPr>
+      <w:color w:val="605E5C"/>
+      <w:shd w:val="clear" w:color="auto" w:fill="E1DFDD"/>
+    </w:rPr>
+  </w:style>
 </w:styles>
 </file>
 

</xml_diff>

<commit_message>
going to commit this befroe i break anything in webpack lol
</commit_message>
<xml_diff>
--- a/design-and-docs/Issues and Planning.docx
+++ b/design-and-docs/Issues and Planning.docx
@@ -261,6 +261,75 @@
           <w:szCs w:val="20"/>
         </w:rPr>
       </w:pPr>
+      <w:r>
+        <w:rPr>
+          <w:rFonts w:ascii="Helvetica" w:hAnsi="Helvetica"/>
+          <w:sz w:val="20"/>
+          <w:szCs w:val="20"/>
+        </w:rPr>
+        <w:t>Things to consider:</w:t>
+      </w:r>
+    </w:p>
+    <w:p>
+      <w:pPr>
+        <w:rPr>
+          <w:rFonts w:ascii="Helvetica" w:hAnsi="Helvetica"/>
+          <w:sz w:val="20"/>
+          <w:szCs w:val="20"/>
+        </w:rPr>
+      </w:pPr>
+    </w:p>
+    <w:p>
+      <w:pPr>
+        <w:pStyle w:val="ListParagraph"/>
+        <w:numPr>
+          <w:ilvl w:val="0"/>
+          <w:numId w:val="9"/>
+        </w:numPr>
+        <w:rPr>
+          <w:rFonts w:ascii="Helvetica" w:hAnsi="Helvetica"/>
+          <w:sz w:val="20"/>
+          <w:szCs w:val="20"/>
+        </w:rPr>
+      </w:pPr>
+      <w:r>
+        <w:rPr>
+          <w:rFonts w:ascii="Helvetica" w:hAnsi="Helvetica"/>
+          <w:sz w:val="20"/>
+          <w:szCs w:val="20"/>
+        </w:rPr>
+        <w:t>very shallow tree, all one level</w:t>
+      </w:r>
+      <w:r>
+        <w:rPr>
+          <w:rFonts w:ascii="Helvetica" w:hAnsi="Helvetica"/>
+          <w:sz w:val="20"/>
+          <w:szCs w:val="20"/>
+        </w:rPr>
+        <w:t xml:space="preserve"> except Reviews and Individual Reviews</w:t>
+      </w:r>
+    </w:p>
+    <w:p>
+      <w:pPr>
+        <w:pStyle w:val="ListParagraph"/>
+        <w:numPr>
+          <w:ilvl w:val="0"/>
+          <w:numId w:val="9"/>
+        </w:numPr>
+        <w:rPr>
+          <w:rFonts w:ascii="Helvetica" w:hAnsi="Helvetica"/>
+          <w:sz w:val="20"/>
+          <w:szCs w:val="20"/>
+        </w:rPr>
+      </w:pPr>
+      <w:r>
+        <w:rPr>
+          <w:rFonts w:ascii="Helvetica" w:hAnsi="Helvetica"/>
+          <w:sz w:val="20"/>
+          <w:szCs w:val="20"/>
+        </w:rPr>
+        <w:t>I don’t feel like passing props all the way down to all of these</w:t>
+      </w:r>
     </w:p>
     <w:p>
       <w:pPr>
@@ -459,6 +528,7 @@
           <w:sz w:val="20"/>
           <w:szCs w:val="20"/>
         </w:rPr>
+        <w:lastRenderedPageBreak/>
         <w:t>buttons to toggle between Reviews Section and Questions Section</w:t>
       </w:r>
       <w:r>
@@ -511,7 +581,6 @@
           <w:sz w:val="20"/>
           <w:szCs w:val="20"/>
         </w:rPr>
-        <w:lastRenderedPageBreak/>
         <w:t xml:space="preserve">Write a review button: hover </w:t>
       </w:r>
       <w:r>
@@ -983,6 +1052,42 @@
         </w:drawing>
       </w:r>
     </w:p>
+    <w:p>
+      <w:pPr>
+        <w:pStyle w:val="ListParagraph"/>
+        <w:numPr>
+          <w:ilvl w:val="0"/>
+          <w:numId w:val="7"/>
+        </w:numPr>
+        <w:rPr>
+          <w:rFonts w:ascii="Helvetica" w:hAnsi="Helvetica"/>
+          <w:sz w:val="20"/>
+          <w:szCs w:val="20"/>
+        </w:rPr>
+      </w:pPr>
+      <w:r>
+        <w:rPr>
+          <w:rFonts w:ascii="Helvetica" w:hAnsi="Helvetica"/>
+          <w:sz w:val="20"/>
+          <w:szCs w:val="20"/>
+        </w:rPr>
+        <w:t>What do I do if a review is super long?</w:t>
+      </w:r>
+    </w:p>
+    <w:p>
+      <w:pPr>
+        <w:pStyle w:val="ListParagraph"/>
+        <w:numPr>
+          <w:ilvl w:val="0"/>
+          <w:numId w:val="7"/>
+        </w:numPr>
+        <w:rPr>
+          <w:rFonts w:ascii="Helvetica" w:hAnsi="Helvetica"/>
+          <w:sz w:val="20"/>
+          <w:szCs w:val="20"/>
+        </w:rPr>
+      </w:pPr>
+    </w:p>
     <w:sectPr>
       <w:pgSz w:w="12240" w:h="15840"/>
       <w:pgMar w:top="720" w:right="720" w:bottom="720" w:left="720" w:header="720" w:footer="720" w:gutter="0"/>
@@ -996,6 +1101,119 @@
 <file path=word/numbering.xml><?xml version="1.0" encoding="utf-8"?>
 <w:numbering xmlns:wpc="http://schemas.microsoft.com/office/word/2010/wordprocessingCanvas" xmlns:cx="http://schemas.microsoft.com/office/drawing/2014/chartex" xmlns:cx1="http://schemas.microsoft.com/office/drawing/2015/9/8/chartex" xmlns:cx2="http://schemas.microsoft.com/office/drawing/2015/10/21/chartex" xmlns:cx3="http://schemas.microsoft.com/office/drawing/2016/5/9/chartex" xmlns:cx4="http://schemas.microsoft.com/office/drawing/2016/5/10/chartex" xmlns:cx5="http://schemas.microsoft.com/office/drawing/2016/5/11/chartex" xmlns:cx6="http://schemas.microsoft.com/office/drawing/2016/5/12/chartex" xmlns:cx7="http://schemas.microsoft.com/office/drawing/2016/5/13/chartex" xmlns:cx8="http://schemas.microsoft.com/office/drawing/2016/5/14/chartex" xmlns:mc="http://schemas.openxmlformats.org/markup-compatibility/2006" xmlns:aink="http://schemas.microsoft.com/office/drawing/2016/ink" xmlns:am3d="http://schemas.microsoft.com/office/drawing/2017/model3d" xmlns:o="urn:schemas-microsoft-com:office:office" xmlns:r="http://schemas.openxmlformats.org/officeDocument/2006/relationships" xmlns:m="http://schemas.openxmlformats.org/officeDocument/2006/math" xmlns:v="urn:schemas-microsoft-com:vml" xmlns:wp14="http://schemas.microsoft.com/office/word/2010/wordprocessingDrawing" xmlns:wp="http://schemas.openxmlformats.org/drawingml/2006/wordprocessingDrawing" xmlns:w10="urn:schemas-microsoft-com:office:word" xmlns:w="http://schemas.openxmlformats.org/wordprocessingml/2006/main" xmlns:w14="http://schemas.microsoft.com/office/word/2010/wordml" xmlns:w15="http://schemas.microsoft.com/office/word/2012/wordml" xmlns:w16cex="http://schemas.microsoft.com/office/word/2018/wordml/cex" xmlns:w16cid="http://schemas.microsoft.com/office/word/2016/wordml/cid" xmlns:w16="http://schemas.microsoft.com/office/word/2018/wordml" xmlns:w16se="http://schemas.microsoft.com/office/word/2015/wordml/symex" xmlns:wpg="http://schemas.microsoft.com/office/word/2010/wordprocessingGroup" xmlns:wpi="http://schemas.microsoft.com/office/word/2010/wordprocessingInk" xmlns:wne="http://schemas.microsoft.com/office/word/2006/wordml" xmlns:wps="http://schemas.microsoft.com/office/word/2010/wordprocessingShape" mc:Ignorable="w14 w15 w16se w16cid w16 w16cex wp14">
   <w:abstractNum w:abstractNumId="0" w15:restartNumberingAfterBreak="0">
+    <w:nsid w:val="03F6352E"/>
+    <w:multiLevelType w:val="hybridMultilevel"/>
+    <w:tmpl w:val="D9A2DCBA"/>
+    <w:lvl w:ilvl="0" w:tplc="04090001">
+      <w:start w:val="1"/>
+      <w:numFmt w:val="bullet"/>
+      <w:lvlText w:val=""/>
+      <w:lvlJc w:val="left"/>
+      <w:pPr>
+        <w:ind w:left="720" w:hanging="360"/>
+      </w:pPr>
+      <w:rPr>
+        <w:rFonts w:ascii="Symbol" w:hAnsi="Symbol" w:hint="default"/>
+      </w:rPr>
+    </w:lvl>
+    <w:lvl w:ilvl="1" w:tplc="04090003" w:tentative="1">
+      <w:start w:val="1"/>
+      <w:numFmt w:val="bullet"/>
+      <w:lvlText w:val="o"/>
+      <w:lvlJc w:val="left"/>
+      <w:pPr>
+        <w:ind w:left="1440" w:hanging="360"/>
+      </w:pPr>
+      <w:rPr>
+        <w:rFonts w:ascii="Courier New" w:hAnsi="Courier New" w:cs="Courier New" w:hint="default"/>
+      </w:rPr>
+    </w:lvl>
+    <w:lvl w:ilvl="2" w:tplc="04090005" w:tentative="1">
+      <w:start w:val="1"/>
+      <w:numFmt w:val="bullet"/>
+      <w:lvlText w:val=""/>
+      <w:lvlJc w:val="left"/>
+      <w:pPr>
+        <w:ind w:left="2160" w:hanging="360"/>
+      </w:pPr>
+      <w:rPr>
+        <w:rFonts w:ascii="Wingdings" w:hAnsi="Wingdings" w:hint="default"/>
+      </w:rPr>
+    </w:lvl>
+    <w:lvl w:ilvl="3" w:tplc="04090001" w:tentative="1">
+      <w:start w:val="1"/>
+      <w:numFmt w:val="bullet"/>
+      <w:lvlText w:val=""/>
+      <w:lvlJc w:val="left"/>
+      <w:pPr>
+        <w:ind w:left="2880" w:hanging="360"/>
+      </w:pPr>
+      <w:rPr>
+        <w:rFonts w:ascii="Symbol" w:hAnsi="Symbol" w:hint="default"/>
+      </w:rPr>
+    </w:lvl>
+    <w:lvl w:ilvl="4" w:tplc="04090003" w:tentative="1">
+      <w:start w:val="1"/>
+      <w:numFmt w:val="bullet"/>
+      <w:lvlText w:val="o"/>
+      <w:lvlJc w:val="left"/>
+      <w:pPr>
+        <w:ind w:left="3600" w:hanging="360"/>
+      </w:pPr>
+      <w:rPr>
+        <w:rFonts w:ascii="Courier New" w:hAnsi="Courier New" w:cs="Courier New" w:hint="default"/>
+      </w:rPr>
+    </w:lvl>
+    <w:lvl w:ilvl="5" w:tplc="04090005" w:tentative="1">
+      <w:start w:val="1"/>
+      <w:numFmt w:val="bullet"/>
+      <w:lvlText w:val=""/>
+      <w:lvlJc w:val="left"/>
+      <w:pPr>
+        <w:ind w:left="4320" w:hanging="360"/>
+      </w:pPr>
+      <w:rPr>
+        <w:rFonts w:ascii="Wingdings" w:hAnsi="Wingdings" w:hint="default"/>
+      </w:rPr>
+    </w:lvl>
+    <w:lvl w:ilvl="6" w:tplc="04090001" w:tentative="1">
+      <w:start w:val="1"/>
+      <w:numFmt w:val="bullet"/>
+      <w:lvlText w:val=""/>
+      <w:lvlJc w:val="left"/>
+      <w:pPr>
+        <w:ind w:left="5040" w:hanging="360"/>
+      </w:pPr>
+      <w:rPr>
+        <w:rFonts w:ascii="Symbol" w:hAnsi="Symbol" w:hint="default"/>
+      </w:rPr>
+    </w:lvl>
+    <w:lvl w:ilvl="7" w:tplc="04090003" w:tentative="1">
+      <w:start w:val="1"/>
+      <w:numFmt w:val="bullet"/>
+      <w:lvlText w:val="o"/>
+      <w:lvlJc w:val="left"/>
+      <w:pPr>
+        <w:ind w:left="5760" w:hanging="360"/>
+      </w:pPr>
+      <w:rPr>
+        <w:rFonts w:ascii="Courier New" w:hAnsi="Courier New" w:cs="Courier New" w:hint="default"/>
+      </w:rPr>
+    </w:lvl>
+    <w:lvl w:ilvl="8" w:tplc="04090005" w:tentative="1">
+      <w:start w:val="1"/>
+      <w:numFmt w:val="bullet"/>
+      <w:lvlText w:val=""/>
+      <w:lvlJc w:val="left"/>
+      <w:pPr>
+        <w:ind w:left="6480" w:hanging="360"/>
+      </w:pPr>
+      <w:rPr>
+        <w:rFonts w:ascii="Wingdings" w:hAnsi="Wingdings" w:hint="default"/>
+      </w:rPr>
+    </w:lvl>
+  </w:abstractNum>
+  <w:abstractNum w:abstractNumId="1" w15:restartNumberingAfterBreak="0">
     <w:nsid w:val="054C6029"/>
     <w:multiLevelType w:val="hybridMultilevel"/>
     <w:tmpl w:val="F8764D56"/>
@@ -1084,7 +1302,7 @@
       </w:pPr>
     </w:lvl>
   </w:abstractNum>
-  <w:abstractNum w:abstractNumId="1" w15:restartNumberingAfterBreak="0">
+  <w:abstractNum w:abstractNumId="2" w15:restartNumberingAfterBreak="0">
     <w:nsid w:val="0ACA25EB"/>
     <w:multiLevelType w:val="hybridMultilevel"/>
     <w:tmpl w:val="7C74E714"/>
@@ -1173,7 +1391,7 @@
       </w:pPr>
     </w:lvl>
   </w:abstractNum>
-  <w:abstractNum w:abstractNumId="2" w15:restartNumberingAfterBreak="0">
+  <w:abstractNum w:abstractNumId="3" w15:restartNumberingAfterBreak="0">
     <w:nsid w:val="116A4BC4"/>
     <w:multiLevelType w:val="hybridMultilevel"/>
     <w:tmpl w:val="3D3CA048"/>
@@ -1262,7 +1480,7 @@
       </w:pPr>
     </w:lvl>
   </w:abstractNum>
-  <w:abstractNum w:abstractNumId="3" w15:restartNumberingAfterBreak="0">
+  <w:abstractNum w:abstractNumId="4" w15:restartNumberingAfterBreak="0">
     <w:nsid w:val="18AA79F3"/>
     <w:multiLevelType w:val="hybridMultilevel"/>
     <w:tmpl w:val="78B08F64"/>
@@ -1351,7 +1569,7 @@
       </w:pPr>
     </w:lvl>
   </w:abstractNum>
-  <w:abstractNum w:abstractNumId="4" w15:restartNumberingAfterBreak="0">
+  <w:abstractNum w:abstractNumId="5" w15:restartNumberingAfterBreak="0">
     <w:nsid w:val="320F1993"/>
     <w:multiLevelType w:val="hybridMultilevel"/>
     <w:tmpl w:val="32C07286"/>
@@ -1440,7 +1658,7 @@
       </w:pPr>
     </w:lvl>
   </w:abstractNum>
-  <w:abstractNum w:abstractNumId="5" w15:restartNumberingAfterBreak="0">
+  <w:abstractNum w:abstractNumId="6" w15:restartNumberingAfterBreak="0">
     <w:nsid w:val="41C153F9"/>
     <w:multiLevelType w:val="hybridMultilevel"/>
     <w:tmpl w:val="F5C4F34C"/>
@@ -1529,7 +1747,7 @@
       </w:pPr>
     </w:lvl>
   </w:abstractNum>
-  <w:abstractNum w:abstractNumId="6" w15:restartNumberingAfterBreak="0">
+  <w:abstractNum w:abstractNumId="7" w15:restartNumberingAfterBreak="0">
     <w:nsid w:val="67363EDB"/>
     <w:multiLevelType w:val="hybridMultilevel"/>
     <w:tmpl w:val="1A6AA1B2"/>
@@ -1618,26 +1836,145 @@
       </w:pPr>
     </w:lvl>
   </w:abstractNum>
+  <w:abstractNum w:abstractNumId="8" w15:restartNumberingAfterBreak="0">
+    <w:nsid w:val="795B59DA"/>
+    <w:multiLevelType w:val="hybridMultilevel"/>
+    <w:tmpl w:val="98B85F72"/>
+    <w:lvl w:ilvl="0" w:tplc="04090001">
+      <w:start w:val="1"/>
+      <w:numFmt w:val="bullet"/>
+      <w:lvlText w:val=""/>
+      <w:lvlJc w:val="left"/>
+      <w:pPr>
+        <w:ind w:left="720" w:hanging="360"/>
+      </w:pPr>
+      <w:rPr>
+        <w:rFonts w:ascii="Symbol" w:hAnsi="Symbol" w:hint="default"/>
+      </w:rPr>
+    </w:lvl>
+    <w:lvl w:ilvl="1" w:tplc="04090003" w:tentative="1">
+      <w:start w:val="1"/>
+      <w:numFmt w:val="bullet"/>
+      <w:lvlText w:val="o"/>
+      <w:lvlJc w:val="left"/>
+      <w:pPr>
+        <w:ind w:left="1440" w:hanging="360"/>
+      </w:pPr>
+      <w:rPr>
+        <w:rFonts w:ascii="Courier New" w:hAnsi="Courier New" w:cs="Courier New" w:hint="default"/>
+      </w:rPr>
+    </w:lvl>
+    <w:lvl w:ilvl="2" w:tplc="04090005" w:tentative="1">
+      <w:start w:val="1"/>
+      <w:numFmt w:val="bullet"/>
+      <w:lvlText w:val=""/>
+      <w:lvlJc w:val="left"/>
+      <w:pPr>
+        <w:ind w:left="2160" w:hanging="360"/>
+      </w:pPr>
+      <w:rPr>
+        <w:rFonts w:ascii="Wingdings" w:hAnsi="Wingdings" w:hint="default"/>
+      </w:rPr>
+    </w:lvl>
+    <w:lvl w:ilvl="3" w:tplc="04090001" w:tentative="1">
+      <w:start w:val="1"/>
+      <w:numFmt w:val="bullet"/>
+      <w:lvlText w:val=""/>
+      <w:lvlJc w:val="left"/>
+      <w:pPr>
+        <w:ind w:left="2880" w:hanging="360"/>
+      </w:pPr>
+      <w:rPr>
+        <w:rFonts w:ascii="Symbol" w:hAnsi="Symbol" w:hint="default"/>
+      </w:rPr>
+    </w:lvl>
+    <w:lvl w:ilvl="4" w:tplc="04090003" w:tentative="1">
+      <w:start w:val="1"/>
+      <w:numFmt w:val="bullet"/>
+      <w:lvlText w:val="o"/>
+      <w:lvlJc w:val="left"/>
+      <w:pPr>
+        <w:ind w:left="3600" w:hanging="360"/>
+      </w:pPr>
+      <w:rPr>
+        <w:rFonts w:ascii="Courier New" w:hAnsi="Courier New" w:cs="Courier New" w:hint="default"/>
+      </w:rPr>
+    </w:lvl>
+    <w:lvl w:ilvl="5" w:tplc="04090005" w:tentative="1">
+      <w:start w:val="1"/>
+      <w:numFmt w:val="bullet"/>
+      <w:lvlText w:val=""/>
+      <w:lvlJc w:val="left"/>
+      <w:pPr>
+        <w:ind w:left="4320" w:hanging="360"/>
+      </w:pPr>
+      <w:rPr>
+        <w:rFonts w:ascii="Wingdings" w:hAnsi="Wingdings" w:hint="default"/>
+      </w:rPr>
+    </w:lvl>
+    <w:lvl w:ilvl="6" w:tplc="04090001" w:tentative="1">
+      <w:start w:val="1"/>
+      <w:numFmt w:val="bullet"/>
+      <w:lvlText w:val=""/>
+      <w:lvlJc w:val="left"/>
+      <w:pPr>
+        <w:ind w:left="5040" w:hanging="360"/>
+      </w:pPr>
+      <w:rPr>
+        <w:rFonts w:ascii="Symbol" w:hAnsi="Symbol" w:hint="default"/>
+      </w:rPr>
+    </w:lvl>
+    <w:lvl w:ilvl="7" w:tplc="04090003" w:tentative="1">
+      <w:start w:val="1"/>
+      <w:numFmt w:val="bullet"/>
+      <w:lvlText w:val="o"/>
+      <w:lvlJc w:val="left"/>
+      <w:pPr>
+        <w:ind w:left="5760" w:hanging="360"/>
+      </w:pPr>
+      <w:rPr>
+        <w:rFonts w:ascii="Courier New" w:hAnsi="Courier New" w:cs="Courier New" w:hint="default"/>
+      </w:rPr>
+    </w:lvl>
+    <w:lvl w:ilvl="8" w:tplc="04090005" w:tentative="1">
+      <w:start w:val="1"/>
+      <w:numFmt w:val="bullet"/>
+      <w:lvlText w:val=""/>
+      <w:lvlJc w:val="left"/>
+      <w:pPr>
+        <w:ind w:left="6480" w:hanging="360"/>
+      </w:pPr>
+      <w:rPr>
+        <w:rFonts w:ascii="Wingdings" w:hAnsi="Wingdings" w:hint="default"/>
+      </w:rPr>
+    </w:lvl>
+  </w:abstractNum>
   <w:num w:numId="1">
+    <w:abstractNumId w:val="4"/>
+  </w:num>
+  <w:num w:numId="2">
+    <w:abstractNumId w:val="2"/>
+  </w:num>
+  <w:num w:numId="3">
+    <w:abstractNumId w:val="7"/>
+  </w:num>
+  <w:num w:numId="4">
+    <w:abstractNumId w:val="1"/>
+  </w:num>
+  <w:num w:numId="5">
+    <w:abstractNumId w:val="5"/>
+  </w:num>
+  <w:num w:numId="6">
     <w:abstractNumId w:val="3"/>
   </w:num>
-  <w:num w:numId="2">
-    <w:abstractNumId w:val="1"/>
-  </w:num>
-  <w:num w:numId="3">
+  <w:num w:numId="7">
     <w:abstractNumId w:val="6"/>
   </w:num>
-  <w:num w:numId="4">
+  <w:num w:numId="8">
     <w:abstractNumId w:val="0"/>
   </w:num>
-  <w:num w:numId="5">
-    <w:abstractNumId w:val="4"/>
-  </w:num>
-  <w:num w:numId="6">
-    <w:abstractNumId w:val="2"/>
-  </w:num>
-  <w:num w:numId="7">
-    <w:abstractNumId w:val="5"/>
+  <w:num w:numId="9">
+    <w:abstractNumId w:val="8"/>
   </w:num>
 </w:numbering>
 </file>

</xml_diff>

<commit_message>
mostly done with rendering everything onto page. minor points to do: - frequency of use should randomly choose an option out of 4. Do this in seeding.js - make helpful yes and helpful no lower scores. makes it more realistic - search for highest one and lowest one, find the highest rating out of one of them - write tests tomorrow for enzyme
</commit_message>
<xml_diff>
--- a/design-and-docs/Issues and Planning.docx
+++ b/design-and-docs/Issues and Planning.docx
@@ -1087,6 +1087,116 @@
           <w:szCs w:val="20"/>
         </w:rPr>
       </w:pPr>
+      <w:r>
+        <w:rPr>
+          <w:rFonts w:ascii="Helvetica" w:hAnsi="Helvetica"/>
+          <w:noProof/>
+          <w:sz w:val="20"/>
+          <w:szCs w:val="20"/>
+        </w:rPr>
+        <w:lastRenderedPageBreak/>
+        <w:drawing>
+          <wp:inline distT="0" distB="0" distL="0" distR="0" wp14:anchorId="614FF966" wp14:editId="0ABA6983">
+            <wp:extent cx="6165648" cy="4170947"/>
+            <wp:effectExtent l="0" t="0" r="0" b="0"/>
+            <wp:docPr id="3" name="Picture 3" descr="Text&#10;&#10;Description automatically generated"/>
+            <wp:cNvGraphicFramePr>
+              <a:graphicFrameLocks xmlns:a="http://schemas.openxmlformats.org/drawingml/2006/main" noChangeAspect="1"/>
+            </wp:cNvGraphicFramePr>
+            <a:graphic xmlns:a="http://schemas.openxmlformats.org/drawingml/2006/main">
+              <a:graphicData uri="http://schemas.openxmlformats.org/drawingml/2006/picture">
+                <pic:pic xmlns:pic="http://schemas.openxmlformats.org/drawingml/2006/picture">
+                  <pic:nvPicPr>
+                    <pic:cNvPr id="3" name="Picture 3" descr="Text&#10;&#10;Description automatically generated"/>
+                    <pic:cNvPicPr/>
+                  </pic:nvPicPr>
+                  <pic:blipFill>
+                    <a:blip r:embed="rId8">
+                      <a:extLst>
+                        <a:ext uri="{28A0092B-C50C-407E-A947-70E740481C1C}">
+                          <a14:useLocalDpi xmlns:a14="http://schemas.microsoft.com/office/drawing/2010/main" val="0"/>
+                        </a:ext>
+                      </a:extLst>
+                    </a:blip>
+                    <a:stretch>
+                      <a:fillRect/>
+                    </a:stretch>
+                  </pic:blipFill>
+                  <pic:spPr>
+                    <a:xfrm>
+                      <a:off x="0" y="0"/>
+                      <a:ext cx="6168597" cy="4172942"/>
+                    </a:xfrm>
+                    <a:prstGeom prst="rect">
+                      <a:avLst/>
+                    </a:prstGeom>
+                  </pic:spPr>
+                </pic:pic>
+              </a:graphicData>
+            </a:graphic>
+          </wp:inline>
+        </w:drawing>
+      </w:r>
+    </w:p>
+    <w:p>
+      <w:pPr>
+        <w:pStyle w:val="ListParagraph"/>
+        <w:numPr>
+          <w:ilvl w:val="0"/>
+          <w:numId w:val="7"/>
+        </w:numPr>
+        <w:rPr>
+          <w:rFonts w:ascii="Helvetica" w:hAnsi="Helvetica"/>
+          <w:sz w:val="20"/>
+          <w:szCs w:val="20"/>
+        </w:rPr>
+      </w:pPr>
+      <w:r>
+        <w:rPr>
+          <w:rFonts w:ascii="Helvetica" w:hAnsi="Helvetica"/>
+          <w:sz w:val="20"/>
+          <w:szCs w:val="20"/>
+        </w:rPr>
+        <w:t>issue:</w:t>
+      </w:r>
+    </w:p>
+    <w:p>
+      <w:pPr>
+        <w:pStyle w:val="ListParagraph"/>
+        <w:numPr>
+          <w:ilvl w:val="0"/>
+          <w:numId w:val="7"/>
+        </w:numPr>
+        <w:rPr>
+          <w:rFonts w:ascii="Helvetica" w:hAnsi="Helvetica"/>
+          <w:sz w:val="20"/>
+          <w:szCs w:val="20"/>
+        </w:rPr>
+      </w:pPr>
+      <w:r>
+        <w:rPr>
+          <w:rFonts w:ascii="Helvetica" w:hAnsi="Helvetica"/>
+          <w:sz w:val="20"/>
+          <w:szCs w:val="20"/>
+        </w:rPr>
+        <w:t>solution: “</w:t>
+      </w:r>
+      <w:r>
+        <w:rPr>
+          <w:rFonts w:ascii="Helvetica" w:hAnsi="Helvetica"/>
+          <w:sz w:val="20"/>
+          <w:szCs w:val="20"/>
+        </w:rPr>
+        <w:t>{reviewList &amp;&amp; reviewList.map((review) =&gt;</w:t>
+      </w:r>
+      <w:r>
+        <w:rPr>
+          <w:rFonts w:ascii="Helvetica" w:hAnsi="Helvetica"/>
+          <w:sz w:val="20"/>
+          <w:szCs w:val="20"/>
+        </w:rPr>
+        <w:t>”</w:t>
+      </w:r>
     </w:p>
     <w:sectPr>
       <w:pgSz w:w="12240" w:h="15840"/>

</xml_diff>

<commit_message>
most helpful review part in progress
</commit_message>
<xml_diff>
--- a/design-and-docs/Issues and Planning.docx
+++ b/design-and-docs/Issues and Planning.docx
@@ -1198,6 +1198,158 @@
         <w:t>”</w:t>
       </w:r>
     </w:p>
+    <w:p>
+      <w:pPr>
+        <w:rPr>
+          <w:rFonts w:ascii="Helvetica" w:hAnsi="Helvetica"/>
+          <w:sz w:val="20"/>
+          <w:szCs w:val="20"/>
+        </w:rPr>
+      </w:pPr>
+    </w:p>
+    <w:p>
+      <w:pPr>
+        <w:rPr>
+          <w:rFonts w:ascii="Helvetica" w:hAnsi="Helvetica"/>
+          <w:sz w:val="20"/>
+          <w:szCs w:val="20"/>
+        </w:rPr>
+      </w:pPr>
+      <w:r>
+        <w:rPr>
+          <w:rFonts w:ascii="Helvetica" w:hAnsi="Helvetica"/>
+          <w:sz w:val="20"/>
+          <w:szCs w:val="20"/>
+        </w:rPr>
+        <w:t>Sorting issue:</w:t>
+      </w:r>
+    </w:p>
+    <w:p>
+      <w:pPr>
+        <w:pStyle w:val="ListParagraph"/>
+        <w:numPr>
+          <w:ilvl w:val="0"/>
+          <w:numId w:val="10"/>
+        </w:numPr>
+        <w:rPr>
+          <w:rFonts w:ascii="Helvetica" w:hAnsi="Helvetica"/>
+          <w:sz w:val="20"/>
+          <w:szCs w:val="20"/>
+        </w:rPr>
+      </w:pPr>
+      <w:r>
+        <w:rPr>
+          <w:rFonts w:ascii="Helvetica" w:hAnsi="Helvetica"/>
+          <w:noProof/>
+          <w:sz w:val="20"/>
+          <w:szCs w:val="20"/>
+        </w:rPr>
+        <w:drawing>
+          <wp:inline distT="0" distB="0" distL="0" distR="0" wp14:anchorId="575AA34E" wp14:editId="3AC3A970">
+            <wp:extent cx="3793958" cy="3130015"/>
+            <wp:effectExtent l="0" t="0" r="3810" b="0"/>
+            <wp:docPr id="5" name="Picture 5" descr="Graphical user interface, application&#10;&#10;Description automatically generated"/>
+            <wp:cNvGraphicFramePr>
+              <a:graphicFrameLocks xmlns:a="http://schemas.openxmlformats.org/drawingml/2006/main" noChangeAspect="1"/>
+            </wp:cNvGraphicFramePr>
+            <a:graphic xmlns:a="http://schemas.openxmlformats.org/drawingml/2006/main">
+              <a:graphicData uri="http://schemas.openxmlformats.org/drawingml/2006/picture">
+                <pic:pic xmlns:pic="http://schemas.openxmlformats.org/drawingml/2006/picture">
+                  <pic:nvPicPr>
+                    <pic:cNvPr id="5" name="Picture 5" descr="Graphical user interface, application&#10;&#10;Description automatically generated"/>
+                    <pic:cNvPicPr/>
+                  </pic:nvPicPr>
+                  <pic:blipFill>
+                    <a:blip r:embed="rId9">
+                      <a:extLst>
+                        <a:ext uri="{28A0092B-C50C-407E-A947-70E740481C1C}">
+                          <a14:useLocalDpi xmlns:a14="http://schemas.microsoft.com/office/drawing/2010/main" val="0"/>
+                        </a:ext>
+                      </a:extLst>
+                    </a:blip>
+                    <a:stretch>
+                      <a:fillRect/>
+                    </a:stretch>
+                  </pic:blipFill>
+                  <pic:spPr>
+                    <a:xfrm>
+                      <a:off x="0" y="0"/>
+                      <a:ext cx="3797934" cy="3133296"/>
+                    </a:xfrm>
+                    <a:prstGeom prst="rect">
+                      <a:avLst/>
+                    </a:prstGeom>
+                  </pic:spPr>
+                </pic:pic>
+              </a:graphicData>
+            </a:graphic>
+          </wp:inline>
+        </w:drawing>
+      </w:r>
+    </w:p>
+    <w:p>
+      <w:pPr>
+        <w:pStyle w:val="ListParagraph"/>
+        <w:numPr>
+          <w:ilvl w:val="0"/>
+          <w:numId w:val="10"/>
+        </w:numPr>
+        <w:rPr>
+          <w:rFonts w:ascii="Helvetica" w:hAnsi="Helvetica"/>
+          <w:sz w:val="20"/>
+          <w:szCs w:val="20"/>
+        </w:rPr>
+      </w:pPr>
+      <w:r>
+        <w:rPr>
+          <w:rFonts w:ascii="Helvetica" w:hAnsi="Helvetica"/>
+          <w:noProof/>
+          <w:sz w:val="20"/>
+          <w:szCs w:val="20"/>
+        </w:rPr>
+        <w:drawing>
+          <wp:inline distT="0" distB="0" distL="0" distR="0" wp14:anchorId="6F17F19D" wp14:editId="0CB16EB2">
+            <wp:extent cx="5903495" cy="1017806"/>
+            <wp:effectExtent l="0" t="0" r="2540" b="0"/>
+            <wp:docPr id="6" name="Picture 6" descr="Graphical user interface, text&#10;&#10;Description automatically generated"/>
+            <wp:cNvGraphicFramePr>
+              <a:graphicFrameLocks xmlns:a="http://schemas.openxmlformats.org/drawingml/2006/main" noChangeAspect="1"/>
+            </wp:cNvGraphicFramePr>
+            <a:graphic xmlns:a="http://schemas.openxmlformats.org/drawingml/2006/main">
+              <a:graphicData uri="http://schemas.openxmlformats.org/drawingml/2006/picture">
+                <pic:pic xmlns:pic="http://schemas.openxmlformats.org/drawingml/2006/picture">
+                  <pic:nvPicPr>
+                    <pic:cNvPr id="6" name="Picture 6" descr="Graphical user interface, text&#10;&#10;Description automatically generated"/>
+                    <pic:cNvPicPr/>
+                  </pic:nvPicPr>
+                  <pic:blipFill>
+                    <a:blip r:embed="rId10">
+                      <a:extLst>
+                        <a:ext uri="{28A0092B-C50C-407E-A947-70E740481C1C}">
+                          <a14:useLocalDpi xmlns:a14="http://schemas.microsoft.com/office/drawing/2010/main" val="0"/>
+                        </a:ext>
+                      </a:extLst>
+                    </a:blip>
+                    <a:stretch>
+                      <a:fillRect/>
+                    </a:stretch>
+                  </pic:blipFill>
+                  <pic:spPr>
+                    <a:xfrm>
+                      <a:off x="0" y="0"/>
+                      <a:ext cx="5930585" cy="1022476"/>
+                    </a:xfrm>
+                    <a:prstGeom prst="rect">
+                      <a:avLst/>
+                    </a:prstGeom>
+                  </pic:spPr>
+                </pic:pic>
+              </a:graphicData>
+            </a:graphic>
+          </wp:inline>
+        </w:drawing>
+      </w:r>
+    </w:p>
     <w:sectPr>
       <w:pgSz w:w="12240" w:h="15840"/>
       <w:pgMar w:top="720" w:right="720" w:bottom="720" w:left="720" w:header="720" w:footer="720" w:gutter="0"/>
@@ -1502,6 +1654,95 @@
     </w:lvl>
   </w:abstractNum>
   <w:abstractNum w:abstractNumId="3" w15:restartNumberingAfterBreak="0">
+    <w:nsid w:val="0F3D3B13"/>
+    <w:multiLevelType w:val="hybridMultilevel"/>
+    <w:tmpl w:val="115A082C"/>
+    <w:lvl w:ilvl="0" w:tplc="0409000F">
+      <w:start w:val="1"/>
+      <w:numFmt w:val="decimal"/>
+      <w:lvlText w:val="%1."/>
+      <w:lvlJc w:val="left"/>
+      <w:pPr>
+        <w:ind w:left="720" w:hanging="360"/>
+      </w:pPr>
+      <w:rPr>
+        <w:rFonts w:hint="default"/>
+      </w:rPr>
+    </w:lvl>
+    <w:lvl w:ilvl="1" w:tplc="04090019" w:tentative="1">
+      <w:start w:val="1"/>
+      <w:numFmt w:val="lowerLetter"/>
+      <w:lvlText w:val="%2."/>
+      <w:lvlJc w:val="left"/>
+      <w:pPr>
+        <w:ind w:left="1440" w:hanging="360"/>
+      </w:pPr>
+    </w:lvl>
+    <w:lvl w:ilvl="2" w:tplc="0409001B" w:tentative="1">
+      <w:start w:val="1"/>
+      <w:numFmt w:val="lowerRoman"/>
+      <w:lvlText w:val="%3."/>
+      <w:lvlJc w:val="right"/>
+      <w:pPr>
+        <w:ind w:left="2160" w:hanging="180"/>
+      </w:pPr>
+    </w:lvl>
+    <w:lvl w:ilvl="3" w:tplc="0409000F" w:tentative="1">
+      <w:start w:val="1"/>
+      <w:numFmt w:val="decimal"/>
+      <w:lvlText w:val="%4."/>
+      <w:lvlJc w:val="left"/>
+      <w:pPr>
+        <w:ind w:left="2880" w:hanging="360"/>
+      </w:pPr>
+    </w:lvl>
+    <w:lvl w:ilvl="4" w:tplc="04090019" w:tentative="1">
+      <w:start w:val="1"/>
+      <w:numFmt w:val="lowerLetter"/>
+      <w:lvlText w:val="%5."/>
+      <w:lvlJc w:val="left"/>
+      <w:pPr>
+        <w:ind w:left="3600" w:hanging="360"/>
+      </w:pPr>
+    </w:lvl>
+    <w:lvl w:ilvl="5" w:tplc="0409001B" w:tentative="1">
+      <w:start w:val="1"/>
+      <w:numFmt w:val="lowerRoman"/>
+      <w:lvlText w:val="%6."/>
+      <w:lvlJc w:val="right"/>
+      <w:pPr>
+        <w:ind w:left="4320" w:hanging="180"/>
+      </w:pPr>
+    </w:lvl>
+    <w:lvl w:ilvl="6" w:tplc="0409000F" w:tentative="1">
+      <w:start w:val="1"/>
+      <w:numFmt w:val="decimal"/>
+      <w:lvlText w:val="%7."/>
+      <w:lvlJc w:val="left"/>
+      <w:pPr>
+        <w:ind w:left="5040" w:hanging="360"/>
+      </w:pPr>
+    </w:lvl>
+    <w:lvl w:ilvl="7" w:tplc="04090019" w:tentative="1">
+      <w:start w:val="1"/>
+      <w:numFmt w:val="lowerLetter"/>
+      <w:lvlText w:val="%8."/>
+      <w:lvlJc w:val="left"/>
+      <w:pPr>
+        <w:ind w:left="5760" w:hanging="360"/>
+      </w:pPr>
+    </w:lvl>
+    <w:lvl w:ilvl="8" w:tplc="0409001B" w:tentative="1">
+      <w:start w:val="1"/>
+      <w:numFmt w:val="lowerRoman"/>
+      <w:lvlText w:val="%9."/>
+      <w:lvlJc w:val="right"/>
+      <w:pPr>
+        <w:ind w:left="6480" w:hanging="180"/>
+      </w:pPr>
+    </w:lvl>
+  </w:abstractNum>
+  <w:abstractNum w:abstractNumId="4" w15:restartNumberingAfterBreak="0">
     <w:nsid w:val="116A4BC4"/>
     <w:multiLevelType w:val="hybridMultilevel"/>
     <w:tmpl w:val="3D3CA048"/>
@@ -1590,7 +1831,7 @@
       </w:pPr>
     </w:lvl>
   </w:abstractNum>
-  <w:abstractNum w:abstractNumId="4" w15:restartNumberingAfterBreak="0">
+  <w:abstractNum w:abstractNumId="5" w15:restartNumberingAfterBreak="0">
     <w:nsid w:val="18AA79F3"/>
     <w:multiLevelType w:val="hybridMultilevel"/>
     <w:tmpl w:val="78B08F64"/>
@@ -1679,7 +1920,7 @@
       </w:pPr>
     </w:lvl>
   </w:abstractNum>
-  <w:abstractNum w:abstractNumId="5" w15:restartNumberingAfterBreak="0">
+  <w:abstractNum w:abstractNumId="6" w15:restartNumberingAfterBreak="0">
     <w:nsid w:val="320F1993"/>
     <w:multiLevelType w:val="hybridMultilevel"/>
     <w:tmpl w:val="32C07286"/>
@@ -1768,7 +2009,7 @@
       </w:pPr>
     </w:lvl>
   </w:abstractNum>
-  <w:abstractNum w:abstractNumId="6" w15:restartNumberingAfterBreak="0">
+  <w:abstractNum w:abstractNumId="7" w15:restartNumberingAfterBreak="0">
     <w:nsid w:val="41C153F9"/>
     <w:multiLevelType w:val="hybridMultilevel"/>
     <w:tmpl w:val="F5C4F34C"/>
@@ -1857,7 +2098,7 @@
       </w:pPr>
     </w:lvl>
   </w:abstractNum>
-  <w:abstractNum w:abstractNumId="7" w15:restartNumberingAfterBreak="0">
+  <w:abstractNum w:abstractNumId="8" w15:restartNumberingAfterBreak="0">
     <w:nsid w:val="67363EDB"/>
     <w:multiLevelType w:val="hybridMultilevel"/>
     <w:tmpl w:val="1A6AA1B2"/>
@@ -1946,7 +2187,7 @@
       </w:pPr>
     </w:lvl>
   </w:abstractNum>
-  <w:abstractNum w:abstractNumId="8" w15:restartNumberingAfterBreak="0">
+  <w:abstractNum w:abstractNumId="9" w15:restartNumberingAfterBreak="0">
     <w:nsid w:val="795B59DA"/>
     <w:multiLevelType w:val="hybridMultilevel"/>
     <w:tmpl w:val="98B85F72"/>
@@ -2060,31 +2301,34 @@
     </w:lvl>
   </w:abstractNum>
   <w:num w:numId="1">
-    <w:abstractNumId w:val="4"/>
+    <w:abstractNumId w:val="5"/>
   </w:num>
   <w:num w:numId="2">
     <w:abstractNumId w:val="2"/>
   </w:num>
   <w:num w:numId="3">
-    <w:abstractNumId w:val="7"/>
+    <w:abstractNumId w:val="8"/>
   </w:num>
   <w:num w:numId="4">
     <w:abstractNumId w:val="1"/>
   </w:num>
   <w:num w:numId="5">
-    <w:abstractNumId w:val="5"/>
+    <w:abstractNumId w:val="6"/>
   </w:num>
   <w:num w:numId="6">
-    <w:abstractNumId w:val="3"/>
+    <w:abstractNumId w:val="4"/>
   </w:num>
   <w:num w:numId="7">
-    <w:abstractNumId w:val="6"/>
+    <w:abstractNumId w:val="7"/>
   </w:num>
   <w:num w:numId="8">
     <w:abstractNumId w:val="0"/>
   </w:num>
   <w:num w:numId="9">
-    <w:abstractNumId w:val="8"/>
+    <w:abstractNumId w:val="9"/>
+  </w:num>
+  <w:num w:numId="10">
+    <w:abstractNumId w:val="3"/>
   </w:num>
 </w:numbering>
 </file>

</xml_diff>

<commit_message>
stopped calling setState in render using a callback LOL
</commit_message>
<xml_diff>
--- a/design-and-docs/Issues and Planning.docx
+++ b/design-and-docs/Issues and Planning.docx
@@ -1077,10 +1077,7 @@
     <w:p>
       <w:pPr>
         <w:pStyle w:val="ListParagraph"/>
-        <w:numPr>
-          <w:ilvl w:val="0"/>
-          <w:numId w:val="7"/>
-        </w:numPr>
+        <w:ind w:left="1080"/>
         <w:rPr>
           <w:rFonts w:ascii="Helvetica" w:hAnsi="Helvetica"/>
           <w:sz w:val="20"/>
@@ -1096,9 +1093,9 @@
         </w:rPr>
         <w:lastRenderedPageBreak/>
         <w:drawing>
-          <wp:inline distT="0" distB="0" distL="0" distR="0" wp14:anchorId="614FF966" wp14:editId="0ABA6983">
-            <wp:extent cx="6165648" cy="4170947"/>
-            <wp:effectExtent l="0" t="0" r="0" b="0"/>
+          <wp:inline distT="0" distB="0" distL="0" distR="0" wp14:anchorId="614FF966" wp14:editId="533BEC26">
+            <wp:extent cx="5045242" cy="3413013"/>
+            <wp:effectExtent l="0" t="0" r="0" b="3810"/>
             <wp:docPr id="3" name="Picture 3" descr="Text&#10;&#10;Description automatically generated"/>
             <wp:cNvGraphicFramePr>
               <a:graphicFrameLocks xmlns:a="http://schemas.openxmlformats.org/drawingml/2006/main" noChangeAspect="1"/>
@@ -1125,7 +1122,7 @@
                   <pic:spPr>
                     <a:xfrm>
                       <a:off x="0" y="0"/>
-                      <a:ext cx="6168597" cy="4172942"/>
+                      <a:ext cx="5056465" cy="3420605"/>
                     </a:xfrm>
                     <a:prstGeom prst="rect">
                       <a:avLst/>
@@ -1141,10 +1138,7 @@
     <w:p>
       <w:pPr>
         <w:pStyle w:val="ListParagraph"/>
-        <w:numPr>
-          <w:ilvl w:val="0"/>
-          <w:numId w:val="7"/>
-        </w:numPr>
+        <w:ind w:left="1080"/>
         <w:rPr>
           <w:rFonts w:ascii="Helvetica" w:hAnsi="Helvetica"/>
           <w:sz w:val="20"/>
@@ -1163,10 +1157,7 @@
     <w:p>
       <w:pPr>
         <w:pStyle w:val="ListParagraph"/>
-        <w:numPr>
-          <w:ilvl w:val="0"/>
-          <w:numId w:val="7"/>
-        </w:numPr>
+        <w:ind w:left="1080"/>
         <w:rPr>
           <w:rFonts w:ascii="Helvetica" w:hAnsi="Helvetica"/>
           <w:sz w:val="20"/>
@@ -1227,10 +1218,6 @@
     <w:p>
       <w:pPr>
         <w:pStyle w:val="ListParagraph"/>
-        <w:numPr>
-          <w:ilvl w:val="0"/>
-          <w:numId w:val="10"/>
-        </w:numPr>
         <w:rPr>
           <w:rFonts w:ascii="Helvetica" w:hAnsi="Helvetica"/>
           <w:sz w:val="20"/>
@@ -1290,10 +1277,6 @@
     <w:p>
       <w:pPr>
         <w:pStyle w:val="ListParagraph"/>
-        <w:numPr>
-          <w:ilvl w:val="0"/>
-          <w:numId w:val="10"/>
-        </w:numPr>
         <w:rPr>
           <w:rFonts w:ascii="Helvetica" w:hAnsi="Helvetica"/>
           <w:sz w:val="20"/>
@@ -1348,6 +1331,141 @@
             </a:graphic>
           </wp:inline>
         </w:drawing>
+      </w:r>
+    </w:p>
+    <w:p>
+      <w:pPr>
+        <w:rPr>
+          <w:rFonts w:ascii="Helvetica" w:hAnsi="Helvetica"/>
+          <w:sz w:val="20"/>
+          <w:szCs w:val="20"/>
+        </w:rPr>
+      </w:pPr>
+    </w:p>
+    <w:p>
+      <w:pPr>
+        <w:rPr>
+          <w:rFonts w:ascii="Helvetica" w:hAnsi="Helvetica"/>
+          <w:sz w:val="20"/>
+          <w:szCs w:val="20"/>
+        </w:rPr>
+      </w:pPr>
+    </w:p>
+    <w:p>
+      <w:pPr>
+        <w:rPr>
+          <w:rFonts w:ascii="Helvetica" w:hAnsi="Helvetica"/>
+          <w:sz w:val="20"/>
+          <w:szCs w:val="20"/>
+        </w:rPr>
+      </w:pPr>
+    </w:p>
+    <w:p>
+      <w:pPr>
+        <w:rPr>
+          <w:rFonts w:ascii="Helvetica" w:hAnsi="Helvetica"/>
+          <w:sz w:val="20"/>
+          <w:szCs w:val="20"/>
+        </w:rPr>
+      </w:pPr>
+    </w:p>
+    <w:p>
+      <w:pPr>
+        <w:rPr>
+          <w:rFonts w:ascii="Helvetica" w:hAnsi="Helvetica"/>
+          <w:sz w:val="20"/>
+          <w:szCs w:val="20"/>
+        </w:rPr>
+      </w:pPr>
+    </w:p>
+    <w:p>
+      <w:pPr>
+        <w:rPr>
+          <w:rFonts w:ascii="Helvetica" w:hAnsi="Helvetica"/>
+          <w:sz w:val="20"/>
+          <w:szCs w:val="20"/>
+        </w:rPr>
+      </w:pPr>
+    </w:p>
+    <w:p>
+      <w:pPr>
+        <w:rPr>
+          <w:rFonts w:ascii="Helvetica" w:hAnsi="Helvetica"/>
+          <w:sz w:val="20"/>
+          <w:szCs w:val="20"/>
+        </w:rPr>
+      </w:pPr>
+      <w:r>
+        <w:rPr>
+          <w:rFonts w:ascii="Helvetica" w:hAnsi="Helvetica"/>
+          <w:sz w:val="20"/>
+          <w:szCs w:val="20"/>
+        </w:rPr>
+        <w:lastRenderedPageBreak/>
+        <w:t xml:space="preserve">Issue: </w:t>
+      </w:r>
+    </w:p>
+    <w:p>
+      <w:pPr>
+        <w:rPr>
+          <w:rFonts w:ascii="Helvetica" w:hAnsi="Helvetica"/>
+          <w:sz w:val="20"/>
+          <w:szCs w:val="20"/>
+        </w:rPr>
+      </w:pPr>
+    </w:p>
+    <w:p>
+      <w:pPr>
+        <w:rPr>
+          <w:rFonts w:ascii="Helvetica" w:hAnsi="Helvetica"/>
+          <w:sz w:val="20"/>
+          <w:szCs w:val="20"/>
+        </w:rPr>
+      </w:pPr>
+      <w:r>
+        <w:rPr>
+          <w:rFonts w:ascii="Helvetica" w:hAnsi="Helvetica"/>
+          <w:sz w:val="20"/>
+          <w:szCs w:val="20"/>
+        </w:rPr>
+        <w:t xml:space="preserve">How to avoid setState inside render when state depends on render </w:t>
+      </w:r>
+      <w:hyperlink r:id="rId11" w:history="1">
+        <w:r>
+          <w:rPr>
+            <w:rStyle w:val="Hyperlink"/>
+            <w:rFonts w:ascii="Helvetica" w:hAnsi="Helvetica"/>
+            <w:sz w:val="20"/>
+            <w:szCs w:val="20"/>
+          </w:rPr>
+          <w:t>https://stackoverflow.com/questions/44037611/how-to-avoid-setstate-inside-render-when-state-depends-on-render</w:t>
+        </w:r>
+      </w:hyperlink>
+    </w:p>
+    <w:p>
+      <w:pPr>
+        <w:rPr>
+          <w:rFonts w:ascii="Helvetica" w:hAnsi="Helvetica"/>
+          <w:sz w:val="20"/>
+          <w:szCs w:val="20"/>
+        </w:rPr>
+      </w:pPr>
+    </w:p>
+    <w:p>
+      <w:pPr>
+        <w:rPr>
+          <w:rFonts w:ascii="Helvetica" w:hAnsi="Helvetica"/>
+          <w:sz w:val="20"/>
+          <w:szCs w:val="20"/>
+        </w:rPr>
+      </w:pPr>
+      <w:r>
+        <w:rPr>
+          <w:rFonts w:ascii="Helvetica" w:hAnsi="Helvetica"/>
+          <w:sz w:val="20"/>
+          <w:szCs w:val="20"/>
+        </w:rPr>
+        <w:t>setState of one depending on another one</w:t>
       </w:r>
     </w:p>
     <w:sectPr>

</xml_diff>